<commit_message>
the srs document is successfully edited
</commit_message>
<xml_diff>
--- a/srs documents/teachforfriend srs.docx
+++ b/srs documents/teachforfriend srs.docx
@@ -4675,7 +4675,13 @@
         <w:ind w:left="450"/>
       </w:pPr>
       <w:r>
-        <w:tab/>
+        <w:rPr>
+          <w:b/>
+        </w:rPr>
+        <w:t>Admin:</w:t>
+      </w:r>
+      <w:r>
+        <w:t>A person who have all privilages in accessing the website and can access and manipulate the info about the other users.</w:t>
       </w:r>
     </w:p>
     <w:p>
@@ -4777,6 +4783,9 @@
       <w:r>
         <w:t xml:space="preserve">In future enhancement of the system </w:t>
       </w:r>
+      <w:r>
+        <w:t>chat system.</w:t>
+      </w:r>
     </w:p>
     <w:p>
       <w:pPr>
@@ -4885,7 +4894,7 @@
         <w:jc w:val="both"/>
       </w:pPr>
       <w:r>
-        <w:t>User can see the menu list and select the required medicines and will place the order.</w:t>
+        <w:t>User can add tutorials and can view other tutorials.</w:t>
       </w:r>
     </w:p>
     <w:p>
@@ -4923,7 +4932,10 @@
         </w:rPr>
       </w:pPr>
       <w:r>
-        <w:t>Administrator is the one who can manages the entire site and prevents unauthorised access of database. Administrator takes the responsibility to a new customer, new menu, update bill status etc.</w:t>
+        <w:t>Administrator is the one who can manages the entire site and prevents unauthorised access of da</w:t>
+      </w:r>
+      <w:r>
+        <w:t xml:space="preserve">tabase. </w:t>
       </w:r>
     </w:p>
     <w:p>
@@ -5353,19 +5365,11 @@
             <w:pPr>
               <w:pStyle w:val="NormalWeb"/>
               <w:spacing w:before="96" w:beforeAutospacing="0" w:after="120" w:afterAutospacing="0" w:line="242" w:lineRule="atLeast"/>
-              <w:ind w:left="450"/>
               <w:rPr>
                 <w:sz w:val="22"/>
                 <w:szCs w:val="22"/>
               </w:rPr>
             </w:pPr>
-            <w:r>
-              <w:rPr>
-                <w:sz w:val="22"/>
-                <w:szCs w:val="22"/>
-              </w:rPr>
-              <w:t>My Eclipse</w:t>
-            </w:r>
           </w:p>
         </w:tc>
         <w:tc>
@@ -5382,14 +5386,27 @@
                 <w:szCs w:val="22"/>
               </w:rPr>
             </w:pPr>
-            <w:r>
+          </w:p>
+        </w:tc>
+        <w:tc>
+          <w:tcPr>
+            <w:tcW w:w="2127" w:type="dxa"/>
+          </w:tcPr>
+          <w:p>
+            <w:pPr>
+              <w:pStyle w:val="NormalWeb"/>
+              <w:spacing w:before="96" w:beforeAutospacing="0" w:after="120" w:afterAutospacing="0" w:line="242" w:lineRule="atLeast"/>
               <w:rPr>
                 <w:sz w:val="22"/>
                 <w:szCs w:val="22"/>
               </w:rPr>
-              <w:t xml:space="preserve">Intel Pentium III </w:t>
-            </w:r>
-          </w:p>
+            </w:pPr>
+          </w:p>
+        </w:tc>
+        <w:tc>
+          <w:tcPr>
+            <w:tcW w:w="2117" w:type="dxa"/>
+          </w:tcPr>
           <w:p>
             <w:pPr>
               <w:pStyle w:val="NormalWeb"/>
@@ -5400,77 +5417,6 @@
                 <w:szCs w:val="22"/>
               </w:rPr>
             </w:pPr>
-            <w:r>
-              <w:rPr>
-                <w:sz w:val="22"/>
-                <w:szCs w:val="22"/>
-              </w:rPr>
-              <w:t xml:space="preserve">           (or) </w:t>
-            </w:r>
-          </w:p>
-          <w:p>
-            <w:pPr>
-              <w:pStyle w:val="NormalWeb"/>
-              <w:spacing w:before="96" w:beforeAutospacing="0" w:after="120" w:afterAutospacing="0" w:line="242" w:lineRule="atLeast"/>
-              <w:ind w:left="450"/>
-              <w:rPr>
-                <w:sz w:val="22"/>
-                <w:szCs w:val="22"/>
-              </w:rPr>
-            </w:pPr>
-            <w:r>
-              <w:rPr>
-                <w:sz w:val="22"/>
-                <w:szCs w:val="22"/>
-              </w:rPr>
-              <w:t>AMD – 800MHz</w:t>
-            </w:r>
-          </w:p>
-        </w:tc>
-        <w:tc>
-          <w:tcPr>
-            <w:tcW w:w="2127" w:type="dxa"/>
-          </w:tcPr>
-          <w:p>
-            <w:pPr>
-              <w:pStyle w:val="NormalWeb"/>
-              <w:spacing w:before="96" w:beforeAutospacing="0" w:after="120" w:afterAutospacing="0" w:line="242" w:lineRule="atLeast"/>
-              <w:ind w:left="450"/>
-              <w:rPr>
-                <w:sz w:val="22"/>
-                <w:szCs w:val="22"/>
-              </w:rPr>
-            </w:pPr>
-            <w:r>
-              <w:rPr>
-                <w:sz w:val="22"/>
-                <w:szCs w:val="22"/>
-              </w:rPr>
-              <w:t>1 GB</w:t>
-            </w:r>
-          </w:p>
-        </w:tc>
-        <w:tc>
-          <w:tcPr>
-            <w:tcW w:w="2117" w:type="dxa"/>
-          </w:tcPr>
-          <w:p>
-            <w:pPr>
-              <w:pStyle w:val="NormalWeb"/>
-              <w:spacing w:before="96" w:beforeAutospacing="0" w:after="120" w:afterAutospacing="0" w:line="242" w:lineRule="atLeast"/>
-              <w:ind w:left="450"/>
-              <w:rPr>
-                <w:sz w:val="22"/>
-                <w:szCs w:val="22"/>
-              </w:rPr>
-            </w:pPr>
-            <w:r>
-              <w:rPr>
-                <w:sz w:val="22"/>
-                <w:szCs w:val="22"/>
-              </w:rPr>
-              <w:t>3.5 GB</w:t>
-            </w:r>
           </w:p>
         </w:tc>
       </w:tr>
@@ -5773,13 +5719,6 @@
                 <w:szCs w:val="22"/>
               </w:rPr>
             </w:pPr>
-            <w:r>
-              <w:rPr>
-                <w:sz w:val="22"/>
-                <w:szCs w:val="22"/>
-              </w:rPr>
-              <w:t>My Eclipse</w:t>
-            </w:r>
           </w:p>
         </w:tc>
         <w:tc>
@@ -5796,14 +5735,12 @@
                 <w:szCs w:val="22"/>
               </w:rPr>
             </w:pPr>
-            <w:r>
-              <w:rPr>
-                <w:sz w:val="22"/>
-                <w:szCs w:val="22"/>
-              </w:rPr>
-              <w:t xml:space="preserve">Intel I3 (higher) </w:t>
-            </w:r>
-          </w:p>
+          </w:p>
+        </w:tc>
+        <w:tc>
+          <w:tcPr>
+            <w:tcW w:w="2129" w:type="dxa"/>
+          </w:tcPr>
           <w:p>
             <w:pPr>
               <w:pStyle w:val="NormalWeb"/>
@@ -5814,94 +5751,21 @@
                 <w:szCs w:val="22"/>
               </w:rPr>
             </w:pPr>
-            <w:r>
+          </w:p>
+        </w:tc>
+        <w:tc>
+          <w:tcPr>
+            <w:tcW w:w="2117" w:type="dxa"/>
+          </w:tcPr>
+          <w:p>
+            <w:pPr>
+              <w:pStyle w:val="NormalWeb"/>
+              <w:spacing w:before="96" w:beforeAutospacing="0" w:after="120" w:afterAutospacing="0" w:line="242" w:lineRule="atLeast"/>
               <w:rPr>
                 <w:sz w:val="22"/>
                 <w:szCs w:val="22"/>
               </w:rPr>
-              <w:t xml:space="preserve">           (or) </w:t>
-            </w:r>
-          </w:p>
-          <w:p>
-            <w:pPr>
-              <w:pStyle w:val="NormalWeb"/>
-              <w:spacing w:before="96" w:beforeAutospacing="0" w:after="120" w:afterAutospacing="0" w:line="242" w:lineRule="atLeast"/>
-              <w:ind w:left="450"/>
-              <w:rPr>
-                <w:sz w:val="22"/>
-                <w:szCs w:val="22"/>
-              </w:rPr>
-            </w:pPr>
-            <w:r>
-              <w:rPr>
-                <w:sz w:val="22"/>
-                <w:szCs w:val="22"/>
-              </w:rPr>
-              <w:t>AMD – 1 GHz</w:t>
-            </w:r>
-          </w:p>
-        </w:tc>
-        <w:tc>
-          <w:tcPr>
-            <w:tcW w:w="2129" w:type="dxa"/>
-          </w:tcPr>
-          <w:p>
-            <w:pPr>
-              <w:pStyle w:val="NormalWeb"/>
-              <w:spacing w:before="96" w:beforeAutospacing="0" w:after="120" w:afterAutospacing="0" w:line="242" w:lineRule="atLeast"/>
-              <w:ind w:left="450"/>
-              <w:rPr>
-                <w:sz w:val="22"/>
-                <w:szCs w:val="22"/>
-              </w:rPr>
-            </w:pPr>
-            <w:r>
-              <w:rPr>
-                <w:sz w:val="22"/>
-                <w:szCs w:val="22"/>
-              </w:rPr>
-              <w:t>2GB (higher)</w:t>
-            </w:r>
-          </w:p>
-          <w:p>
-            <w:pPr>
-              <w:pStyle w:val="NormalWeb"/>
-              <w:spacing w:before="96" w:beforeAutospacing="0" w:after="120" w:afterAutospacing="0" w:line="242" w:lineRule="atLeast"/>
-              <w:ind w:left="450"/>
-              <w:rPr>
-                <w:sz w:val="22"/>
-                <w:szCs w:val="22"/>
-              </w:rPr>
-            </w:pPr>
-            <w:r>
-              <w:rPr>
-                <w:szCs w:val="22"/>
-              </w:rPr>
-              <w:t>1GB</w:t>
-            </w:r>
-          </w:p>
-        </w:tc>
-        <w:tc>
-          <w:tcPr>
-            <w:tcW w:w="2117" w:type="dxa"/>
-          </w:tcPr>
-          <w:p>
-            <w:pPr>
-              <w:pStyle w:val="NormalWeb"/>
-              <w:spacing w:before="96" w:beforeAutospacing="0" w:after="120" w:afterAutospacing="0" w:line="242" w:lineRule="atLeast"/>
-              <w:ind w:left="450"/>
-              <w:rPr>
-                <w:sz w:val="22"/>
-                <w:szCs w:val="22"/>
-              </w:rPr>
-            </w:pPr>
-            <w:r>
-              <w:rPr>
-                <w:sz w:val="22"/>
-                <w:szCs w:val="22"/>
-              </w:rPr>
-              <w:t>40 GB</w:t>
-            </w:r>
+            </w:pPr>
           </w:p>
         </w:tc>
       </w:tr>
@@ -5970,7 +5834,7 @@
       </w:r>
       <w:r>
         <w:tab/>
-        <w:t>: Java</w:t>
+        <w:t>: php</w:t>
       </w:r>
     </w:p>
     <w:p>
@@ -6020,10 +5884,7 @@
       </w:r>
       <w:r>
         <w:tab/>
-      </w:r>
-      <w:r>
-        <w:tab/>
-        <w:t>:Windows XP, Windows 7,Windows 8</w:t>
+        <w:t>:Windows,ios,liinux.</w:t>
       </w:r>
     </w:p>
     <w:p>
@@ -6041,7 +5902,10 @@
         </w:rPr>
       </w:pPr>
       <w:r>
-        <w:t>DBMS</w:t>
+        <w:t>DBM</w:t>
+      </w:r>
+      <w:r>
+        <w:t>S</w:t>
       </w:r>
       <w:r>
         <w:tab/>
@@ -6051,7 +5915,7 @@
       </w:r>
       <w:r>
         <w:tab/>
-        <w:t>: Oracle 10gXE, Oracle 11gXE</w:t>
+        <w:t>: mysql.</w:t>
       </w:r>
     </w:p>
     <w:p>
@@ -6069,14 +5933,7 @@
         </w:rPr>
       </w:pPr>
       <w:r>
-        <w:t>Web technology</w:t>
-      </w:r>
-      <w:r>
-        <w:tab/>
-      </w:r>
-      <w:r>
-        <w:tab/>
-        <w:t>: Java server pages, JDBC, Servlets</w:t>
+        <w:t>Web technology         : php,bootstrap.</w:t>
       </w:r>
     </w:p>
     <w:p>
@@ -6179,73 +6036,73 @@
         <w:jc w:val="both"/>
       </w:pPr>
       <w:r>
+        <w:t>Object oriented design can yield the following benefits.</w:t>
+      </w:r>
+    </w:p>
+    <w:p>
+      <w:pPr>
+        <w:pStyle w:val="Default"/>
+        <w:spacing w:line="276" w:lineRule="auto"/>
+        <w:ind w:left="450"/>
+        <w:jc w:val="both"/>
+        <w:rPr>
+          <w:b/>
+        </w:rPr>
+      </w:pPr>
+      <w:r>
+        <w:rPr>
+          <w:b/>
+        </w:rPr>
+        <w:t>Maintainability:</w:t>
+      </w:r>
+    </w:p>
+    <w:p>
+      <w:pPr>
+        <w:pStyle w:val="Default"/>
+        <w:spacing w:line="276" w:lineRule="auto"/>
+        <w:ind w:left="450"/>
+        <w:jc w:val="both"/>
+        <w:rPr>
+          <w:b/>
+        </w:rPr>
+      </w:pPr>
+    </w:p>
+    <w:p>
+      <w:pPr>
+        <w:pStyle w:val="Default"/>
+        <w:spacing w:line="276" w:lineRule="auto"/>
+        <w:ind w:left="450"/>
+        <w:jc w:val="both"/>
+      </w:pPr>
+      <w:r>
+        <w:t>Through simplified mapping to the problem domain, which provides for less analysis effort, less complexity in system design, and easier verification by the user.</w:t>
+      </w:r>
+    </w:p>
+    <w:p>
+      <w:pPr>
+        <w:pStyle w:val="Default"/>
+        <w:spacing w:line="276" w:lineRule="auto"/>
+        <w:ind w:left="450"/>
+        <w:jc w:val="both"/>
+        <w:rPr>
+          <w:b/>
+        </w:rPr>
+      </w:pPr>
+    </w:p>
+    <w:p>
+      <w:pPr>
+        <w:pStyle w:val="Default"/>
+        <w:ind w:left="450"/>
+        <w:jc w:val="both"/>
+        <w:rPr>
+          <w:b/>
+        </w:rPr>
+      </w:pPr>
+      <w:r>
+        <w:rPr>
+          <w:b/>
+        </w:rPr>
         <w:lastRenderedPageBreak/>
-        <w:t>Object oriented design can yield the following benefits.</w:t>
-      </w:r>
-    </w:p>
-    <w:p>
-      <w:pPr>
-        <w:pStyle w:val="Default"/>
-        <w:spacing w:line="276" w:lineRule="auto"/>
-        <w:ind w:left="450"/>
-        <w:jc w:val="both"/>
-        <w:rPr>
-          <w:b/>
-        </w:rPr>
-      </w:pPr>
-      <w:r>
-        <w:rPr>
-          <w:b/>
-        </w:rPr>
-        <w:t>Maintainability:</w:t>
-      </w:r>
-    </w:p>
-    <w:p>
-      <w:pPr>
-        <w:pStyle w:val="Default"/>
-        <w:spacing w:line="276" w:lineRule="auto"/>
-        <w:ind w:left="450"/>
-        <w:jc w:val="both"/>
-        <w:rPr>
-          <w:b/>
-        </w:rPr>
-      </w:pPr>
-    </w:p>
-    <w:p>
-      <w:pPr>
-        <w:pStyle w:val="Default"/>
-        <w:spacing w:line="276" w:lineRule="auto"/>
-        <w:ind w:left="450"/>
-        <w:jc w:val="both"/>
-      </w:pPr>
-      <w:r>
-        <w:t>Through simplified mapping to the problem domain, which provides for less analysis effort, less complexity in system design, and easier verification by the user.</w:t>
-      </w:r>
-    </w:p>
-    <w:p>
-      <w:pPr>
-        <w:pStyle w:val="Default"/>
-        <w:spacing w:line="276" w:lineRule="auto"/>
-        <w:ind w:left="450"/>
-        <w:jc w:val="both"/>
-        <w:rPr>
-          <w:b/>
-        </w:rPr>
-      </w:pPr>
-    </w:p>
-    <w:p>
-      <w:pPr>
-        <w:pStyle w:val="Default"/>
-        <w:ind w:left="450"/>
-        <w:jc w:val="both"/>
-        <w:rPr>
-          <w:b/>
-        </w:rPr>
-      </w:pPr>
-      <w:r>
-        <w:rPr>
-          <w:b/>
-        </w:rPr>
         <w:t>Reusability:</w:t>
       </w:r>
     </w:p>
@@ -6740,7 +6597,6 @@
         <w:jc w:val="both"/>
       </w:pPr>
       <w:r>
-        <w:lastRenderedPageBreak/>
         <w:t>A more detailed description might characterize a use case as:</w:t>
       </w:r>
     </w:p>
@@ -6831,6 +6687,7 @@
         <w:jc w:val="both"/>
       </w:pPr>
       <w:r>
+        <w:lastRenderedPageBreak/>
         <w:t>•</w:t>
       </w:r>
       <w:r>
@@ -7040,11 +6897,26 @@
         <w:jc w:val="both"/>
       </w:pPr>
       <w:r>
-        <w:t>Entry conditions</w:t>
+        <w:t>Entry c</w:t>
+      </w:r>
+      <w:r>
+        <w:t xml:space="preserve">onditions  </w:t>
       </w:r>
       <w:r>
         <w:tab/>
-        <w:t>: Customer enter into the online medicine system.</w:t>
+        <w:t>:</w:t>
+      </w:r>
+      <w:r>
+        <w:t xml:space="preserve"> </w:t>
+      </w:r>
+      <w:r>
+        <w:t xml:space="preserve">User </w:t>
+      </w:r>
+      <w:r>
+        <w:t xml:space="preserve">enter </w:t>
+      </w:r>
+      <w:r>
+        <w:t>into the website by using the google login.</w:t>
       </w:r>
     </w:p>
     <w:p>
@@ -7055,14 +6927,17 @@
         <w:jc w:val="both"/>
       </w:pPr>
       <w:r>
-        <w:t>Flow of events</w:t>
+        <w:t>Flow o</w:t>
+      </w:r>
+      <w:r>
+        <w:t>f events</w:t>
       </w:r>
       <w:r>
         <w:tab/>
       </w:r>
       <w:r>
         <w:tab/>
-        <w:t>: User view  the menu.</w:t>
+        <w:t>: 1)User can view his/her profile.</w:t>
       </w:r>
     </w:p>
     <w:p>
@@ -7073,7 +6948,14 @@
         <w:jc w:val="both"/>
       </w:pPr>
       <w:r>
-        <w:t xml:space="preserve">  User will place the order.</w:t>
+        <w:tab/>
+      </w:r>
+      <w:r>
+        <w:tab/>
+      </w:r>
+      <w:r>
+        <w:tab/>
+        <w:t xml:space="preserve">            2)User can add tutorial.</w:t>
       </w:r>
     </w:p>
     <w:p>
@@ -7084,7 +6966,14 @@
         <w:jc w:val="both"/>
       </w:pPr>
       <w:r>
-        <w:t xml:space="preserve">  User can check the order.</w:t>
+        <w:tab/>
+      </w:r>
+      <w:r>
+        <w:tab/>
+      </w:r>
+      <w:r>
+        <w:tab/>
+        <w:t xml:space="preserve">            3)User can search his friend.</w:t>
       </w:r>
     </w:p>
     <w:p>
@@ -7095,7 +6984,17 @@
         <w:jc w:val="both"/>
       </w:pPr>
       <w:r>
-        <w:t xml:space="preserve">  Admin will check the total bill amount and update the bill status.</w:t>
+        <w:tab/>
+      </w:r>
+      <w:r>
+        <w:tab/>
+      </w:r>
+      <w:r>
+        <w:tab/>
+      </w:r>
+      <w:r>
+        <w:tab/>
+        <w:t xml:space="preserve"> 4)User can view the tutorials.</w:t>
       </w:r>
     </w:p>
     <w:p>
@@ -7105,6 +7004,41 @@
         <w:ind w:left="450"/>
         <w:jc w:val="both"/>
       </w:pPr>
+      <w:r>
+        <w:tab/>
+      </w:r>
+      <w:r>
+        <w:tab/>
+      </w:r>
+      <w:r>
+        <w:tab/>
+      </w:r>
+      <w:r>
+        <w:tab/>
+        <w:t xml:space="preserve"> 5)User can participate in the discussion forum.</w:t>
+      </w:r>
+    </w:p>
+    <w:p>
+      <w:pPr>
+        <w:pStyle w:val="Default"/>
+        <w:spacing w:line="276" w:lineRule="auto"/>
+        <w:ind w:left="450"/>
+        <w:jc w:val="both"/>
+      </w:pPr>
+      <w:r>
+        <w:t xml:space="preserve"> </w:t>
+      </w:r>
+    </w:p>
+    <w:p>
+      <w:pPr>
+        <w:pStyle w:val="Default"/>
+        <w:spacing w:line="276" w:lineRule="auto"/>
+        <w:ind w:left="450"/>
+        <w:jc w:val="both"/>
+      </w:pPr>
+      <w:r>
+        <w:t xml:space="preserve">  Admin can be able to check the statastics about the users who are using this website.</w:t>
+      </w:r>
     </w:p>
     <w:p>
       <w:pPr>
@@ -7171,7 +7105,13 @@
       </w:r>
       <w:r>
         <w:tab/>
-        <w:t>:The response should be obtained within 30sec.</w:t>
+        <w:t>:The respo</w:t>
+      </w:r>
+      <w:r>
+        <w:t>nse should be obtained within 20</w:t>
+      </w:r>
+      <w:r>
+        <w:t>sec.</w:t>
       </w:r>
     </w:p>
     <w:p>
@@ -7226,63 +7166,137 @@
         <w:jc w:val="both"/>
       </w:pPr>
       <w:r>
+        <w:t>Hypertext Transfer Protocol is a transaction oriented client orserver protocol between web browser and web server.</w:t>
+      </w:r>
+    </w:p>
+    <w:p>
+      <w:pPr>
+        <w:pStyle w:val="Default"/>
+        <w:spacing w:line="276" w:lineRule="auto"/>
+        <w:ind w:left="450"/>
+        <w:jc w:val="both"/>
+      </w:pPr>
+      <w:r>
+        <w:t>HTML:</w:t>
+      </w:r>
+    </w:p>
+    <w:p>
+      <w:pPr>
+        <w:pStyle w:val="Default"/>
+        <w:spacing w:line="276" w:lineRule="auto"/>
+        <w:ind w:left="450"/>
+        <w:jc w:val="both"/>
+      </w:pPr>
+      <w:r>
+        <w:t>Hypertext Mark up Language. It is a mark up language used to  design static web pages. An HTML file can be created using text editor.</w:t>
+      </w:r>
+    </w:p>
+    <w:p>
+      <w:pPr>
+        <w:pStyle w:val="Default"/>
+        <w:spacing w:line="276" w:lineRule="auto"/>
+        <w:ind w:left="450"/>
+        <w:jc w:val="both"/>
+      </w:pPr>
+      <w:r>
+        <w:rPr>
+          <w:b/>
+        </w:rPr>
         <w:lastRenderedPageBreak/>
-        <w:t>Hypertext Transfer Protocol is a transaction oriented client orserver protocol between web browser and web server.</w:t>
-      </w:r>
-    </w:p>
-    <w:p>
-      <w:pPr>
-        <w:pStyle w:val="Default"/>
-        <w:spacing w:line="276" w:lineRule="auto"/>
-        <w:ind w:left="450"/>
-        <w:jc w:val="both"/>
-      </w:pPr>
-      <w:r>
-        <w:t>HTML:</w:t>
-      </w:r>
-    </w:p>
-    <w:p>
-      <w:pPr>
-        <w:pStyle w:val="Default"/>
-        <w:spacing w:line="276" w:lineRule="auto"/>
-        <w:ind w:left="450"/>
-        <w:jc w:val="both"/>
-      </w:pPr>
-      <w:r>
-        <w:t>Hypertext Mark up Language. It is a mark up language used to  design static web pages. An HTML file can be created using text editor.</w:t>
-      </w:r>
-    </w:p>
-    <w:p>
-      <w:pPr>
-        <w:pStyle w:val="Default"/>
-        <w:spacing w:line="276" w:lineRule="auto"/>
-        <w:ind w:left="450"/>
-        <w:jc w:val="both"/>
-      </w:pPr>
-      <w:r>
-        <w:t xml:space="preserve">JSP     : </w:t>
-      </w:r>
-    </w:p>
-    <w:p>
-      <w:pPr>
-        <w:pStyle w:val="Default"/>
-        <w:spacing w:line="276" w:lineRule="auto"/>
-        <w:ind w:left="450"/>
-        <w:jc w:val="both"/>
-      </w:pPr>
-      <w:r>
-        <w:t>Java server pages is a standard java extension used to simplify the creation and management of dynamic web pages. JSPs allow to separate the dynamic content of a web page from its static presentation content.</w:t>
-      </w:r>
-    </w:p>
-    <w:p>
-      <w:pPr>
-        <w:pStyle w:val="Default"/>
-        <w:spacing w:line="276" w:lineRule="auto"/>
-        <w:ind w:left="450"/>
-        <w:jc w:val="both"/>
-      </w:pPr>
-      <w:r>
-        <w:t xml:space="preserve">J2EE: </w:t>
+        <w:t>BOOTSTRAP</w:t>
+      </w:r>
+      <w:r>
+        <w:t>:</w:t>
+      </w:r>
+      <w:r>
+        <w:rPr>
+          <w:rFonts w:ascii="Segoe UI" w:hAnsi="Segoe UI" w:cs="Segoe UI"/>
+          <w:color w:val="212529"/>
+          <w:sz w:val="34"/>
+          <w:szCs w:val="34"/>
+          <w:shd w:val="clear" w:color="auto" w:fill="FFFFFF"/>
+        </w:rPr>
+        <w:t xml:space="preserve"> </w:t>
+      </w:r>
+      <w:r>
+        <w:rPr>
+          <w:color w:val="212529"/>
+          <w:shd w:val="clear" w:color="auto" w:fill="FFFFFF"/>
+        </w:rPr>
+        <w:t>Bootstrap is an open source toolkit for developing with HTML, CSS, and JS. Quickly prototype your ideas or build your entire app with our Sass variables and mixins, responsive grid system, extensive prebuilt components, and powerful plugins built on jQuery.</w:t>
+      </w:r>
+    </w:p>
+    <w:p>
+      <w:pPr>
+        <w:pStyle w:val="NormalWeb"/>
+        <w:shd w:val="clear" w:color="auto" w:fill="FFFFFF" w:themeFill="background1"/>
+        <w:ind w:left="450"/>
+        <w:rPr>
+          <w:color w:val="000000"/>
+        </w:rPr>
+      </w:pPr>
+      <w:r>
+        <w:rPr>
+          <w:b/>
+        </w:rPr>
+        <w:t>PHP:</w:t>
+      </w:r>
+      <w:r>
+        <w:rPr>
+          <w:rFonts w:ascii="Verdana" w:hAnsi="Verdana"/>
+          <w:color w:val="000000"/>
+          <w:sz w:val="27"/>
+          <w:szCs w:val="27"/>
+        </w:rPr>
+        <w:t xml:space="preserve"> </w:t>
+      </w:r>
+      <w:r>
+        <w:rPr>
+          <w:color w:val="000000"/>
+        </w:rPr>
+        <w:t>PHP is a server scripting language, and a powerful tool for making dynamic and interactive Web pages.PHP is a widely-used, free, and efficient alternative to competitors such as Microsoft's ASP.</w:t>
+      </w:r>
+    </w:p>
+    <w:p>
+      <w:pPr>
+        <w:pStyle w:val="NormalWeb"/>
+        <w:shd w:val="clear" w:color="auto" w:fill="FFFFFF" w:themeFill="background1"/>
+        <w:ind w:left="450"/>
+        <w:rPr>
+          <w:b/>
+        </w:rPr>
+      </w:pPr>
+      <w:r>
+        <w:rPr>
+          <w:b/>
+        </w:rPr>
+        <w:t xml:space="preserve">MYSQL: </w:t>
+      </w:r>
+      <w:r>
+        <w:t>It</w:t>
+      </w:r>
+      <w:r>
+        <w:rPr>
+          <w:shd w:val="clear" w:color="auto" w:fill="FFFFFF"/>
+        </w:rPr>
+        <w:t>  enables users to meet the </w:t>
+      </w:r>
+      <w:r>
+        <w:rPr>
+          <w:rStyle w:val="Emphasis"/>
+          <w:b/>
+          <w:bCs/>
+          <w:i w:val="0"/>
+          <w:iCs w:val="0"/>
+          <w:shd w:val="clear" w:color="auto" w:fill="FFFFFF"/>
+        </w:rPr>
+        <w:t>database</w:t>
+      </w:r>
+      <w:r>
+        <w:rPr>
+          <w:shd w:val="clear" w:color="auto" w:fill="FFFFFF"/>
+        </w:rPr>
+        <w:t> challenges of next generation web, cloud, and communications services with uncompromising scalability, uptime and agility.</w:t>
       </w:r>
     </w:p>
     <w:p>
@@ -7299,15 +7313,6 @@
           <w:szCs w:val="24"/>
         </w:rPr>
       </w:pPr>
-      <w:r>
-        <w:rPr>
-          <w:rFonts w:ascii="Times New Roman" w:hAnsi="Times New Roman"/>
-          <w:color w:val="000000"/>
-          <w:sz w:val="24"/>
-          <w:szCs w:val="24"/>
-        </w:rPr>
-        <w:t xml:space="preserve">Java Enterprise Edition. Java based programming platform which helps in developing Enterprise applications. </w:t>
-      </w:r>
     </w:p>
     <w:sectPr>
       <w:footerReference w:type="default" r:id="rId8"/>
@@ -7403,7 +7408,7 @@
         <w:noProof/>
         <w:color w:val="000000"/>
       </w:rPr>
-      <w:t>4</w:t>
+      <w:t>7</w:t>
     </w:r>
     <w:r>
       <w:rPr>
@@ -11994,7 +11999,7 @@
     <w:lsdException w:name="Body Text" w:locked="1" w:semiHidden="0" w:uiPriority="0" w:unhideWhenUsed="0"/>
     <w:lsdException w:name="Subtitle" w:locked="1" w:semiHidden="0" w:uiPriority="0" w:unhideWhenUsed="0" w:qFormat="1"/>
     <w:lsdException w:name="Strong" w:locked="1" w:semiHidden="0" w:uiPriority="0" w:unhideWhenUsed="0" w:qFormat="1"/>
-    <w:lsdException w:name="Emphasis" w:locked="1" w:semiHidden="0" w:uiPriority="0" w:unhideWhenUsed="0" w:qFormat="1"/>
+    <w:lsdException w:name="Emphasis" w:locked="1" w:semiHidden="0" w:uiPriority="20" w:unhideWhenUsed="0" w:qFormat="1"/>
     <w:lsdException w:name="Table Grid" w:locked="1" w:semiHidden="0" w:uiPriority="59" w:unhideWhenUsed="0"/>
     <w:lsdException w:name="Placeholder Text" w:unhideWhenUsed="0"/>
     <w:lsdException w:name="No Spacing" w:semiHidden="0" w:uiPriority="1" w:unhideWhenUsed="0" w:qFormat="1"/>
@@ -12594,6 +12599,18 @@
       <w:lang w:val="en-IN" w:eastAsia="en-IN"/>
     </w:rPr>
   </w:style>
+  <w:style w:type="character" w:styleId="Emphasis">
+    <w:name w:val="Emphasis"/>
+    <w:basedOn w:val="DefaultParagraphFont"/>
+    <w:uiPriority w:val="20"/>
+    <w:qFormat/>
+    <w:locked/>
+    <w:rsid w:val="00C72C9F"/>
+    <w:rPr>
+      <w:i/>
+      <w:iCs/>
+    </w:rPr>
+  </w:style>
 </w:styles>
 </file>
 

</xml_diff>